<commit_message>
changes to export challenges
</commit_message>
<xml_diff>
--- a/Project Design Doc [WORD].docx
+++ b/Project Design Doc [WORD].docx
@@ -1,6 +1,6 @@
 
 <file path=word/document.xml><?xml version="1.0" encoding="utf-8"?>
-<w:document xmlns:wpc="http://schemas.microsoft.com/office/word/2010/wordprocessingCanvas" xmlns:cx="http://schemas.microsoft.com/office/drawing/2014/chartex" xmlns:cx1="http://schemas.microsoft.com/office/drawing/2015/9/8/chartex" xmlns:cx2="http://schemas.microsoft.com/office/drawing/2015/10/21/chartex" xmlns:cx3="http://schemas.microsoft.com/office/drawing/2016/5/9/chartex" xmlns:cx4="http://schemas.microsoft.com/office/drawing/2016/5/10/chartex" xmlns:cx5="http://schemas.microsoft.com/office/drawing/2016/5/11/chartex" xmlns:cx6="http://schemas.microsoft.com/office/drawing/2016/5/12/chartex" xmlns:cx7="http://schemas.microsoft.com/office/drawing/2016/5/13/chartex" xmlns:cx8="http://schemas.microsoft.com/office/drawing/2016/5/14/chartex" xmlns:mc="http://schemas.openxmlformats.org/markup-compatibility/2006" xmlns:aink="http://schemas.microsoft.com/office/drawing/2016/ink" xmlns:am3d="http://schemas.microsoft.com/office/drawing/2017/model3d" xmlns:o="urn:schemas-microsoft-com:office:office" xmlns:r="http://schemas.openxmlformats.org/officeDocument/2006/relationships" xmlns:m="http://schemas.openxmlformats.org/officeDocument/2006/math" xmlns:v="urn:schemas-microsoft-com:vml" xmlns:wp14="http://schemas.microsoft.com/office/word/2010/wordprocessingDrawing" xmlns:wp="http://schemas.openxmlformats.org/drawingml/2006/wordprocessingDrawing" xmlns:w10="urn:schemas-microsoft-com:office:word" xmlns:w="http://schemas.openxmlformats.org/wordprocessingml/2006/main" xmlns:w14="http://schemas.microsoft.com/office/word/2010/wordml" xmlns:w15="http://schemas.microsoft.com/office/word/2012/wordml" xmlns:w16cid="http://schemas.microsoft.com/office/word/2016/wordml/cid" xmlns:w16se="http://schemas.microsoft.com/office/word/2015/wordml/symex" xmlns:wpg="http://schemas.microsoft.com/office/word/2010/wordprocessingGroup" xmlns:wpi="http://schemas.microsoft.com/office/word/2010/wordprocessingInk" xmlns:wne="http://schemas.microsoft.com/office/word/2006/wordml" xmlns:wps="http://schemas.microsoft.com/office/word/2010/wordprocessingShape" mc:Ignorable="w14 w15 w16se w16cid wp14">
+<w:document xmlns:wpc="http://schemas.microsoft.com/office/word/2010/wordprocessingCanvas" xmlns:cx="http://schemas.microsoft.com/office/drawing/2014/chartex" xmlns:cx1="http://schemas.microsoft.com/office/drawing/2015/9/8/chartex" xmlns:cx2="http://schemas.microsoft.com/office/drawing/2015/10/21/chartex" xmlns:cx3="http://schemas.microsoft.com/office/drawing/2016/5/9/chartex" xmlns:cx4="http://schemas.microsoft.com/office/drawing/2016/5/10/chartex" xmlns:cx5="http://schemas.microsoft.com/office/drawing/2016/5/11/chartex" xmlns:cx6="http://schemas.microsoft.com/office/drawing/2016/5/12/chartex" xmlns:cx7="http://schemas.microsoft.com/office/drawing/2016/5/13/chartex" xmlns:cx8="http://schemas.microsoft.com/office/drawing/2016/5/14/chartex" xmlns:mc="http://schemas.openxmlformats.org/markup-compatibility/2006" xmlns:aink="http://schemas.microsoft.com/office/drawing/2016/ink" xmlns:am3d="http://schemas.microsoft.com/office/drawing/2017/model3d" xmlns:o="urn:schemas-microsoft-com:office:office" xmlns:oel="http://schemas.microsoft.com/office/2019/extlst" xmlns:r="http://schemas.openxmlformats.org/officeDocument/2006/relationships" xmlns:m="http://schemas.openxmlformats.org/officeDocument/2006/math" xmlns:v="urn:schemas-microsoft-com:vml" xmlns:wp14="http://schemas.microsoft.com/office/word/2010/wordprocessingDrawing" xmlns:wp="http://schemas.openxmlformats.org/drawingml/2006/wordprocessingDrawing" xmlns:w10="urn:schemas-microsoft-com:office:word" xmlns:w="http://schemas.openxmlformats.org/wordprocessingml/2006/main" xmlns:w14="http://schemas.microsoft.com/office/word/2010/wordml" xmlns:w15="http://schemas.microsoft.com/office/word/2012/wordml" xmlns:w16cex="http://schemas.microsoft.com/office/word/2018/wordml/cex" xmlns:w16cid="http://schemas.microsoft.com/office/word/2016/wordml/cid" xmlns:w16="http://schemas.microsoft.com/office/word/2018/wordml" xmlns:w16du="http://schemas.microsoft.com/office/word/2023/wordml/word16du" xmlns:w16sdtdh="http://schemas.microsoft.com/office/word/2020/wordml/sdtdatahash" xmlns:w16se="http://schemas.microsoft.com/office/word/2015/wordml/symex" xmlns:wpg="http://schemas.microsoft.com/office/word/2010/wordprocessingGroup" xmlns:wpi="http://schemas.microsoft.com/office/word/2010/wordprocessingInk" xmlns:wne="http://schemas.microsoft.com/office/word/2006/wordml" xmlns:wps="http://schemas.microsoft.com/office/word/2010/wordprocessingShape" mc:Ignorable="w14 w15 w16se w16cid w16 w16cex w16sdtdh w16du wp14">
   <w:body>
     <w:p>
       <w:pPr>
@@ -131,33 +131,8 @@
                       <w:i/>
                       <w:color w:val="B7B7B7"/>
                     </w:rPr>
-                    <w:t>mm/</w:t>
+                    <w:t>10/19/2024</w:t>
                   </w:r>
-                  <w:proofErr w:type="spellStart"/>
-                  <w:r>
-                    <w:rPr>
-                      <w:i/>
-                      <w:color w:val="B7B7B7"/>
-                    </w:rPr>
-                    <w:t>dd</w:t>
-                  </w:r>
-                  <w:proofErr w:type="spellEnd"/>
-                  <w:r>
-                    <w:rPr>
-                      <w:i/>
-                      <w:color w:val="B7B7B7"/>
-                    </w:rPr>
-                    <w:t>/</w:t>
-                  </w:r>
-                  <w:proofErr w:type="spellStart"/>
-                  <w:r>
-                    <w:rPr>
-                      <w:i/>
-                      <w:color w:val="B7B7B7"/>
-                    </w:rPr>
-                    <w:t>yyyy</w:t>
-                  </w:r>
-                  <w:proofErr w:type="spellEnd"/>
                 </w:p>
                 <w:p>
                   <w:pPr>
@@ -169,7 +144,7 @@
                     </w:rPr>
                   </w:pPr>
                   <w:r>
-                    <w:t>Student Name</w:t>
+                    <w:t>Raymond Gage</w:t>
                   </w:r>
                 </w:p>
               </w:tc>
@@ -369,15 +344,13 @@
                       <w:szCs w:val="12"/>
                     </w:rPr>
                   </w:pPr>
-                  <w:proofErr w:type="spellStart"/>
                   <w:r>
                     <w:rPr>
                       <w:i/>
                       <w:color w:val="B7B7B7"/>
                     </w:rPr>
-                    <w:t>playerType</w:t>
+                    <w:t>Music Keyboard Keys</w:t>
                   </w:r>
-                  <w:proofErr w:type="spellEnd"/>
                 </w:p>
               </w:tc>
             </w:tr>
@@ -465,7 +438,7 @@
                       <w:i/>
                       <w:color w:val="B7B7B7"/>
                     </w:rPr>
-                    <w:t>top Down / side view / isometric</w:t>
+                    <w:t>2D</w:t>
                   </w:r>
                 </w:p>
               </w:tc>
@@ -617,7 +590,7 @@
                       <w:i/>
                       <w:color w:val="B7B7B7"/>
                     </w:rPr>
-                    <w:t>user input type</w:t>
+                    <w:t>Keyboard/MIDI Keyboard</w:t>
                   </w:r>
                 </w:p>
               </w:tc>
@@ -698,7 +671,7 @@
                       <w:i/>
                       <w:color w:val="B7B7B7"/>
                     </w:rPr>
-                    <w:t>description of player movement.</w:t>
+                    <w:t>Hit falling notes</w:t>
                   </w:r>
                 </w:p>
               </w:tc>
@@ -884,7 +857,7 @@
                       <w:i/>
                       <w:color w:val="B7B7B7"/>
                     </w:rPr>
-                    <w:t>types of objects</w:t>
+                    <w:t>Note sprites</w:t>
                   </w:r>
                 </w:p>
               </w:tc>
@@ -1000,7 +973,7 @@
                       <w:i/>
                       <w:color w:val="B7B7B7"/>
                     </w:rPr>
-                    <w:t>area(s) of the screen</w:t>
+                    <w:t>Top of screen</w:t>
                   </w:r>
                 </w:p>
               </w:tc>
@@ -1134,7 +1107,7 @@
                       <w:i/>
                       <w:color w:val="B7B7B7"/>
                     </w:rPr>
-                    <w:t>goal of the game.</w:t>
+                    <w:t>Hit as many notes as possible</w:t>
                   </w:r>
                 </w:p>
               </w:tc>
@@ -1321,7 +1294,7 @@
                       <w:i/>
                       <w:color w:val="B7B7B7"/>
                     </w:rPr>
-                    <w:t>description of sound effects</w:t>
+                    <w:t>MIDI Music</w:t>
                   </w:r>
                 </w:p>
                 <w:p>
@@ -1333,6 +1306,13 @@
                       <w:color w:val="B7B7B7"/>
                     </w:rPr>
                   </w:pPr>
+                  <w:r>
+                    <w:rPr>
+                      <w:i/>
+                      <w:color w:val="B7B7B7"/>
+                    </w:rPr>
+                    <w:t>Missed note sound effect</w:t>
+                  </w:r>
                 </w:p>
               </w:tc>
             </w:tr>
@@ -1422,8 +1402,17 @@
                       <w:i/>
                       <w:color w:val="B7B7B7"/>
                     </w:rPr>
-                    <w:t>description of particle effects</w:t>
+                    <w:t xml:space="preserve">Glitter particle effects as note </w:t>
                   </w:r>
+                  <w:proofErr w:type="gramStart"/>
+                  <w:r>
+                    <w:rPr>
+                      <w:i/>
+                      <w:color w:val="B7B7B7"/>
+                    </w:rPr>
+                    <w:t>Is hit</w:t>
+                  </w:r>
+                  <w:proofErr w:type="gramEnd"/>
                 </w:p>
                 <w:p>
                   <w:pPr>
@@ -1572,7 +1561,7 @@
                       <w:i/>
                       <w:color w:val="B7B7B7"/>
                     </w:rPr>
-                    <w:t>description of any other expected special effects or animation in the project.</w:t>
+                    <w:t>Other background elements timed to the music</w:t>
                   </w:r>
                 </w:p>
               </w:tc>
@@ -1759,7 +1748,7 @@
                       <w:i/>
                       <w:color w:val="B7B7B7"/>
                     </w:rPr>
-                    <w:t>description of gameplay mechanic,</w:t>
+                    <w:t>Notes fall to music</w:t>
                   </w:r>
                 </w:p>
               </w:tc>
@@ -1850,7 +1839,7 @@
                       <w:i/>
                       <w:color w:val="B7B7B7"/>
                     </w:rPr>
-                    <w:t>effect of gameplay mechanic</w:t>
+                    <w:t>A rhythm game</w:t>
                   </w:r>
                 </w:p>
               </w:tc>
@@ -1985,12 +1974,21 @@
                       <w:color w:val="B7B7B7"/>
                     </w:rPr>
                   </w:pPr>
+                  <w:proofErr w:type="gramStart"/>
                   <w:r>
                     <w:rPr>
                       <w:i/>
                       <w:color w:val="B7B7B7"/>
                     </w:rPr>
-                    <w:t xml:space="preserve">description of any other gameplay mechanic(s) and their effect on the game. </w:t>
+                    <w:t>Maybe guitar</w:t>
+                  </w:r>
+                  <w:proofErr w:type="gramEnd"/>
+                  <w:r>
+                    <w:rPr>
+                      <w:i/>
+                      <w:color w:val="B7B7B7"/>
+                    </w:rPr>
+                    <w:t xml:space="preserve"> hero style powerup</w:t>
                   </w:r>
                 </w:p>
               </w:tc>
@@ -2178,7 +2176,7 @@
                       <w:i/>
                       <w:color w:val="B7B7B7"/>
                     </w:rPr>
-                    <w:t>score/lives/timer</w:t>
+                    <w:t>Score</w:t>
                   </w:r>
                 </w:p>
               </w:tc>
@@ -2259,7 +2257,7 @@
                       <w:i/>
                       <w:color w:val="B7B7B7"/>
                     </w:rPr>
-                    <w:t>increase/decrease</w:t>
+                    <w:t>Increase</w:t>
                   </w:r>
                 </w:p>
               </w:tc>
@@ -2350,7 +2348,23 @@
                       <w:i/>
                       <w:color w:val="B7B7B7"/>
                     </w:rPr>
-                    <w:t>condition to change score/lives/timer.</w:t>
+                    <w:t xml:space="preserve">Notes </w:t>
+                  </w:r>
+                  <w:proofErr w:type="gramStart"/>
+                  <w:r>
+                    <w:rPr>
+                      <w:i/>
+                      <w:color w:val="B7B7B7"/>
+                    </w:rPr>
+                    <w:t>are hit</w:t>
+                  </w:r>
+                  <w:proofErr w:type="gramEnd"/>
+                  <w:r>
+                    <w:rPr>
+                      <w:i/>
+                      <w:color w:val="B7B7B7"/>
+                    </w:rPr>
+                    <w:t xml:space="preserve"> successfully</w:t>
                   </w:r>
                 </w:p>
               </w:tc>
@@ -2478,7 +2492,7 @@
                       <w:i/>
                       <w:color w:val="B7B7B7"/>
                     </w:rPr>
-                    <w:t>“Working title</w:t>
+                    <w:t>Harmonic Hero</w:t>
                   </w:r>
                 </w:p>
               </w:tc>
@@ -2587,7 +2601,7 @@
                       <w:i/>
                       <w:color w:val="B7B7B7"/>
                     </w:rPr>
-                    <w:t>condition to end the game.</w:t>
+                    <w:t>The song ends.</w:t>
                   </w:r>
                 </w:p>
               </w:tc>
@@ -2751,18 +2765,8 @@
                       <w:i/>
                       <w:color w:val="B7B7B7"/>
                     </w:rPr>
-                    <w:t>Any other notes about the project that you don’t feel were addressed in the above.</w:t>
+                    <w:t xml:space="preserve">MIDI keyboard support (maybe).  MIDI file note parser.  </w:t>
                   </w:r>
-                </w:p>
-                <w:p>
-                  <w:pPr>
-                    <w:widowControl w:val="0"/>
-                    <w:spacing w:line="240" w:lineRule="auto"/>
-                    <w:rPr>
-                      <w:i/>
-                      <w:color w:val="B7B7B7"/>
-                    </w:rPr>
-                  </w:pPr>
                 </w:p>
                 <w:p>
                   <w:pPr>
@@ -3010,7 +3014,7 @@
                       <w:i/>
                       <w:color w:val="B7B7B7"/>
                     </w:rPr>
-                    <w:t>Functional feature(s) by milestone #1</w:t>
+                    <w:t>Project opens with Rhythm Game demo asset</w:t>
                   </w:r>
                 </w:p>
               </w:tc>
@@ -3096,24 +3100,8 @@
                       <w:i/>
                       <w:color w:val="B7B7B7"/>
                     </w:rPr>
-                    <w:t>m</w:t>
+                    <w:t>10/20</w:t>
                   </w:r>
-                  <w:r>
-                    <w:rPr>
-                      <w:i/>
-                      <w:color w:val="B7B7B7"/>
-                    </w:rPr>
-                    <w:t>m/</w:t>
-                  </w:r>
-                  <w:proofErr w:type="spellStart"/>
-                  <w:r>
-                    <w:rPr>
-                      <w:i/>
-                      <w:color w:val="B7B7B7"/>
-                    </w:rPr>
-                    <w:t>dd</w:t>
-                  </w:r>
-                  <w:proofErr w:type="spellEnd"/>
                 </w:p>
               </w:tc>
             </w:tr>
@@ -3237,12 +3225,21 @@
                       <w:color w:val="B7B7B7"/>
                     </w:rPr>
                   </w:pPr>
+                  <w:proofErr w:type="gramStart"/>
                   <w:r>
                     <w:rPr>
                       <w:i/>
                       <w:color w:val="B7B7B7"/>
                     </w:rPr>
-                    <w:t>Functional feature(s) by milestone #2</w:t>
+                    <w:t>Loads</w:t>
+                  </w:r>
+                  <w:proofErr w:type="gramEnd"/>
+                  <w:r>
+                    <w:rPr>
+                      <w:i/>
+                      <w:color w:val="B7B7B7"/>
+                    </w:rPr>
+                    <w:t xml:space="preserve"> MIDI files and drops notes</w:t>
                   </w:r>
                 </w:p>
               </w:tc>
@@ -3328,17 +3325,8 @@
                       <w:i/>
                       <w:color w:val="B7B7B7"/>
                     </w:rPr>
-                    <w:t>mm/</w:t>
+                    <w:t>mm/dd</w:t>
                   </w:r>
-                  <w:proofErr w:type="spellStart"/>
-                  <w:r>
-                    <w:rPr>
-                      <w:i/>
-                      <w:color w:val="B7B7B7"/>
-                    </w:rPr>
-                    <w:t>dd</w:t>
-                  </w:r>
-                  <w:proofErr w:type="spellEnd"/>
                 </w:p>
               </w:tc>
             </w:tr>
@@ -3467,7 +3455,7 @@
                       <w:i/>
                       <w:color w:val="B7B7B7"/>
                     </w:rPr>
-                    <w:t>Functional feature(s) by milestone #3</w:t>
+                    <w:t>All basic rhythm game features</w:t>
                   </w:r>
                 </w:p>
               </w:tc>
@@ -3553,17 +3541,8 @@
                       <w:i/>
                       <w:color w:val="B7B7B7"/>
                     </w:rPr>
-                    <w:t>mm/</w:t>
+                    <w:t>10/27</w:t>
                   </w:r>
-                  <w:proofErr w:type="spellStart"/>
-                  <w:r>
-                    <w:rPr>
-                      <w:i/>
-                      <w:color w:val="B7B7B7"/>
-                    </w:rPr>
-                    <w:t>dd</w:t>
-                  </w:r>
-                  <w:proofErr w:type="spellEnd"/>
                 </w:p>
               </w:tc>
             </w:tr>
@@ -3685,7 +3664,7 @@
                       <w:i/>
                       <w:color w:val="B7B7B7"/>
                     </w:rPr>
-                    <w:t>Functional feature(s) by milestone #4</w:t>
+                    <w:t>Menu</w:t>
                   </w:r>
                 </w:p>
               </w:tc>
@@ -3771,17 +3750,8 @@
                       <w:i/>
                       <w:color w:val="B7B7B7"/>
                     </w:rPr>
-                    <w:t>mm/</w:t>
+                    <w:t>11/3</w:t>
                   </w:r>
-                  <w:proofErr w:type="spellStart"/>
-                  <w:r>
-                    <w:rPr>
-                      <w:i/>
-                      <w:color w:val="B7B7B7"/>
-                    </w:rPr>
-                    <w:t>dd</w:t>
-                  </w:r>
-                  <w:proofErr w:type="spellEnd"/>
                 </w:p>
               </w:tc>
             </w:tr>
@@ -3903,7 +3873,7 @@
                       <w:i/>
                       <w:color w:val="B7B7B7"/>
                     </w:rPr>
-                    <w:t>Functional feature(s) by milestone #5</w:t>
+                    <w:t>Complete</w:t>
                   </w:r>
                 </w:p>
               </w:tc>
@@ -3989,17 +3959,8 @@
                       <w:i/>
                       <w:color w:val="B7B7B7"/>
                     </w:rPr>
-                    <w:t>mm/</w:t>
+                    <w:t>11/10</w:t>
                   </w:r>
-                  <w:proofErr w:type="spellStart"/>
-                  <w:r>
-                    <w:rPr>
-                      <w:i/>
-                      <w:color w:val="B7B7B7"/>
-                    </w:rPr>
-                    <w:t>dd</w:t>
-                  </w:r>
-                  <w:proofErr w:type="spellEnd"/>
                 </w:p>
               </w:tc>
             </w:tr>
@@ -4121,7 +4082,7 @@
                       <w:i/>
                       <w:color w:val="B7B7B7"/>
                     </w:rPr>
-                    <w:t>Feature on backlog - not a part of the minimum viable product</w:t>
+                    <w:t>MIDI keyboard support</w:t>
                   </w:r>
                 </w:p>
                 <w:p>
@@ -4143,7 +4104,23 @@
                       <w:i/>
                       <w:color w:val="B7B7B7"/>
                     </w:rPr>
-                    <w:t>Feature on backlog - not a part of the minimum viable product</w:t>
+                    <w:t xml:space="preserve">Background effects </w:t>
+                  </w:r>
+                  <w:proofErr w:type="gramStart"/>
+                  <w:r>
+                    <w:rPr>
+                      <w:i/>
+                      <w:color w:val="B7B7B7"/>
+                    </w:rPr>
+                    <w:t>synched</w:t>
+                  </w:r>
+                  <w:proofErr w:type="gramEnd"/>
+                  <w:r>
+                    <w:rPr>
+                      <w:i/>
+                      <w:color w:val="B7B7B7"/>
+                    </w:rPr>
+                    <w:t xml:space="preserve"> to music</w:t>
                   </w:r>
                 </w:p>
                 <w:p>
@@ -4165,7 +4142,23 @@
                       <w:i/>
                       <w:color w:val="B7B7B7"/>
                     </w:rPr>
-                    <w:t>Feature on backlog - not a part of the minimum viable product</w:t>
+                    <w:t xml:space="preserve">MIDI file note transformation </w:t>
+                  </w:r>
+                  <w:proofErr w:type="gramStart"/>
+                  <w:r>
+                    <w:rPr>
+                      <w:i/>
+                      <w:color w:val="B7B7B7"/>
+                    </w:rPr>
+                    <w:t>to</w:t>
+                  </w:r>
+                  <w:proofErr w:type="gramEnd"/>
+                  <w:r>
+                    <w:rPr>
+                      <w:i/>
+                      <w:color w:val="B7B7B7"/>
+                    </w:rPr>
+                    <w:t xml:space="preserve"> single octave chromatic</w:t>
                   </w:r>
                 </w:p>
               </w:tc>
@@ -4251,17 +4244,8 @@
                       <w:i/>
                       <w:color w:val="B7B7B7"/>
                     </w:rPr>
-                    <w:t>mm/</w:t>
+                    <w:t>11/17</w:t>
                   </w:r>
-                  <w:proofErr w:type="spellStart"/>
-                  <w:r>
-                    <w:rPr>
-                      <w:i/>
-                      <w:color w:val="B7B7B7"/>
-                    </w:rPr>
-                    <w:t>dd</w:t>
-                  </w:r>
-                  <w:proofErr w:type="spellEnd"/>
                 </w:p>
               </w:tc>
             </w:tr>
@@ -4294,8 +4278,6 @@
       </w:r>
     </w:p>
     <w:p>
-      <w:bookmarkStart w:id="13" w:name="_GoBack"/>
-      <w:bookmarkEnd w:id="13"/>
       <w:r>
         <w:rPr>
           <w:noProof/>
@@ -4303,7 +4285,7 @@
         <mc:AlternateContent>
           <mc:Choice Requires="wps">
             <w:drawing>
-              <wp:inline distT="114300" distB="114300" distL="114300" distR="114300" wp14:anchorId="432CA712" wp14:editId="747C739A">
+              <wp:inline distT="114300" distB="114300" distL="114300" distR="114300" wp14:anchorId="432CA712" wp14:editId="0BA570B5">
                 <wp:extent cx="6400800" cy="3123663"/>
                 <wp:effectExtent l="0" t="0" r="12700" b="13335"/>
                 <wp:docPr id="1" name="Rectangle 1"/>
@@ -4340,6 +4322,46 @@
                               <w:spacing w:line="240" w:lineRule="auto"/>
                               <w:textDirection w:val="btLr"/>
                             </w:pPr>
+                            <w:r>
+                              <w:rPr>
+                                <w:noProof/>
+                              </w:rPr>
+                              <w:drawing>
+                                <wp:inline distT="0" distB="0" distL="0" distR="0" wp14:anchorId="18199989" wp14:editId="629F19CF">
+                                  <wp:extent cx="3909060" cy="2931795"/>
+                                  <wp:effectExtent l="0" t="0" r="0" b="1905"/>
+                                  <wp:docPr id="729536986" name="Picture 1" descr="A colorful hexagons with numbers and symbols&#10;&#10;Description automatically generated"/>
+                                  <wp:cNvGraphicFramePr>
+                                    <a:graphicFrameLocks xmlns:a="http://schemas.openxmlformats.org/drawingml/2006/main" noChangeAspect="1"/>
+                                  </wp:cNvGraphicFramePr>
+                                  <a:graphic xmlns:a="http://schemas.openxmlformats.org/drawingml/2006/main">
+                                    <a:graphicData uri="http://schemas.openxmlformats.org/drawingml/2006/picture">
+                                      <pic:pic xmlns:pic="http://schemas.openxmlformats.org/drawingml/2006/picture">
+                                        <pic:nvPicPr>
+                                          <pic:cNvPr id="729536986" name="Picture 1" descr="A colorful hexagons with numbers and symbols&#10;&#10;Description automatically generated"/>
+                                          <pic:cNvPicPr/>
+                                        </pic:nvPicPr>
+                                        <pic:blipFill>
+                                          <a:blip r:embed="rId5"/>
+                                          <a:stretch>
+                                            <a:fillRect/>
+                                          </a:stretch>
+                                        </pic:blipFill>
+                                        <pic:spPr>
+                                          <a:xfrm>
+                                            <a:off x="0" y="0"/>
+                                            <a:ext cx="3909060" cy="2931795"/>
+                                          </a:xfrm>
+                                          <a:prstGeom prst="rect">
+                                            <a:avLst/>
+                                          </a:prstGeom>
+                                        </pic:spPr>
+                                      </pic:pic>
+                                    </a:graphicData>
+                                  </a:graphic>
+                                </wp:inline>
+                              </w:drawing>
+                            </w:r>
                           </w:p>
                         </w:txbxContent>
                       </wps:txbx>
@@ -4352,7 +4374,7 @@
           </mc:Choice>
           <mc:Fallback>
             <w:pict>
-              <v:rect w14:anchorId="432CA712" id="Rectangle 1" o:spid="_x0000_s1026" style="width:7in;height:245.95pt;visibility:visible;mso-wrap-style:square;mso-left-percent:-10001;mso-top-percent:-10001;mso-position-horizontal:absolute;mso-position-horizontal-relative:char;mso-position-vertical:absolute;mso-position-vertical-relative:line;mso-left-percent:-10001;mso-top-percent:-10001;v-text-anchor:middle" o:gfxdata="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" fillcolor="#f3f3f3" strokecolor="#d9d9d9">
+              <v:rect w14:anchorId="432CA712" id="Rectangle 1" o:spid="_x0000_s1026" style="width:7in;height:245.95pt;visibility:visible;mso-wrap-style:square;mso-left-percent:-10001;mso-top-percent:-10001;mso-position-horizontal:absolute;mso-position-horizontal-relative:char;mso-position-vertical:absolute;mso-position-vertical-relative:line;mso-left-percent:-10001;mso-top-percent:-10001;v-text-anchor:middle" o:gfxdata="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" fillcolor="#f3f3f3" strokecolor="#d9d9d9">
                 <v:stroke startarrowwidth="narrow" startarrowlength="short" endarrowwidth="narrow" endarrowlength="short" joinstyle="round"/>
                 <v:textbox inset="2.53958mm,2.53958mm,2.53958mm,2.53958mm">
                   <w:txbxContent>
@@ -4361,6 +4383,46 @@
                         <w:spacing w:line="240" w:lineRule="auto"/>
                         <w:textDirection w:val="btLr"/>
                       </w:pPr>
+                      <w:r>
+                        <w:rPr>
+                          <w:noProof/>
+                        </w:rPr>
+                        <w:drawing>
+                          <wp:inline distT="0" distB="0" distL="0" distR="0" wp14:anchorId="18199989" wp14:editId="629F19CF">
+                            <wp:extent cx="3909060" cy="2931795"/>
+                            <wp:effectExtent l="0" t="0" r="0" b="1905"/>
+                            <wp:docPr id="729536986" name="Picture 1" descr="A colorful hexagons with numbers and symbols&#10;&#10;Description automatically generated"/>
+                            <wp:cNvGraphicFramePr>
+                              <a:graphicFrameLocks xmlns:a="http://schemas.openxmlformats.org/drawingml/2006/main" noChangeAspect="1"/>
+                            </wp:cNvGraphicFramePr>
+                            <a:graphic xmlns:a="http://schemas.openxmlformats.org/drawingml/2006/main">
+                              <a:graphicData uri="http://schemas.openxmlformats.org/drawingml/2006/picture">
+                                <pic:pic xmlns:pic="http://schemas.openxmlformats.org/drawingml/2006/picture">
+                                  <pic:nvPicPr>
+                                    <pic:cNvPr id="729536986" name="Picture 1" descr="A colorful hexagons with numbers and symbols&#10;&#10;Description automatically generated"/>
+                                    <pic:cNvPicPr/>
+                                  </pic:nvPicPr>
+                                  <pic:blipFill>
+                                    <a:blip r:embed="rId5"/>
+                                    <a:stretch>
+                                      <a:fillRect/>
+                                    </a:stretch>
+                                  </pic:blipFill>
+                                  <pic:spPr>
+                                    <a:xfrm>
+                                      <a:off x="0" y="0"/>
+                                      <a:ext cx="3909060" cy="2931795"/>
+                                    </a:xfrm>
+                                    <a:prstGeom prst="rect">
+                                      <a:avLst/>
+                                    </a:prstGeom>
+                                  </pic:spPr>
+                                </pic:pic>
+                              </a:graphicData>
+                            </a:graphic>
+                          </wp:inline>
+                        </w:drawing>
+                      </w:r>
                     </w:p>
                   </w:txbxContent>
                 </v:textbox>
@@ -4382,7 +4444,7 @@
 </file>
 
 <file path=word/numbering.xml><?xml version="1.0" encoding="utf-8"?>
-<w:numbering xmlns:wpc="http://schemas.microsoft.com/office/word/2010/wordprocessingCanvas" xmlns:cx="http://schemas.microsoft.com/office/drawing/2014/chartex" xmlns:cx1="http://schemas.microsoft.com/office/drawing/2015/9/8/chartex" xmlns:cx2="http://schemas.microsoft.com/office/drawing/2015/10/21/chartex" xmlns:cx3="http://schemas.microsoft.com/office/drawing/2016/5/9/chartex" xmlns:cx4="http://schemas.microsoft.com/office/drawing/2016/5/10/chartex" xmlns:cx5="http://schemas.microsoft.com/office/drawing/2016/5/11/chartex" xmlns:cx6="http://schemas.microsoft.com/office/drawing/2016/5/12/chartex" xmlns:cx7="http://schemas.microsoft.com/office/drawing/2016/5/13/chartex" xmlns:cx8="http://schemas.microsoft.com/office/drawing/2016/5/14/chartex" xmlns:mc="http://schemas.openxmlformats.org/markup-compatibility/2006" xmlns:aink="http://schemas.microsoft.com/office/drawing/2016/ink" xmlns:am3d="http://schemas.microsoft.com/office/drawing/2017/model3d" xmlns:o="urn:schemas-microsoft-com:office:office" xmlns:r="http://schemas.openxmlformats.org/officeDocument/2006/relationships" xmlns:m="http://schemas.openxmlformats.org/officeDocument/2006/math" xmlns:v="urn:schemas-microsoft-com:vml" xmlns:wp14="http://schemas.microsoft.com/office/word/2010/wordprocessingDrawing" xmlns:wp="http://schemas.openxmlformats.org/drawingml/2006/wordprocessingDrawing" xmlns:w10="urn:schemas-microsoft-com:office:word" xmlns:w="http://schemas.openxmlformats.org/wordprocessingml/2006/main" xmlns:w14="http://schemas.microsoft.com/office/word/2010/wordml" xmlns:w15="http://schemas.microsoft.com/office/word/2012/wordml" xmlns:w16cid="http://schemas.microsoft.com/office/word/2016/wordml/cid" xmlns:w16se="http://schemas.microsoft.com/office/word/2015/wordml/symex" xmlns:wpg="http://schemas.microsoft.com/office/word/2010/wordprocessingGroup" xmlns:wpi="http://schemas.microsoft.com/office/word/2010/wordprocessingInk" xmlns:wne="http://schemas.microsoft.com/office/word/2006/wordml" xmlns:wps="http://schemas.microsoft.com/office/word/2010/wordprocessingShape" mc:Ignorable="w14 w15 w16se w16cid wp14">
+<w:numbering xmlns:wpc="http://schemas.microsoft.com/office/word/2010/wordprocessingCanvas" xmlns:cx="http://schemas.microsoft.com/office/drawing/2014/chartex" xmlns:cx1="http://schemas.microsoft.com/office/drawing/2015/9/8/chartex" xmlns:cx2="http://schemas.microsoft.com/office/drawing/2015/10/21/chartex" xmlns:cx3="http://schemas.microsoft.com/office/drawing/2016/5/9/chartex" xmlns:cx4="http://schemas.microsoft.com/office/drawing/2016/5/10/chartex" xmlns:cx5="http://schemas.microsoft.com/office/drawing/2016/5/11/chartex" xmlns:cx6="http://schemas.microsoft.com/office/drawing/2016/5/12/chartex" xmlns:cx7="http://schemas.microsoft.com/office/drawing/2016/5/13/chartex" xmlns:cx8="http://schemas.microsoft.com/office/drawing/2016/5/14/chartex" xmlns:mc="http://schemas.openxmlformats.org/markup-compatibility/2006" xmlns:aink="http://schemas.microsoft.com/office/drawing/2016/ink" xmlns:am3d="http://schemas.microsoft.com/office/drawing/2017/model3d" xmlns:o="urn:schemas-microsoft-com:office:office" xmlns:oel="http://schemas.microsoft.com/office/2019/extlst" xmlns:r="http://schemas.openxmlformats.org/officeDocument/2006/relationships" xmlns:m="http://schemas.openxmlformats.org/officeDocument/2006/math" xmlns:v="urn:schemas-microsoft-com:vml" xmlns:wp14="http://schemas.microsoft.com/office/word/2010/wordprocessingDrawing" xmlns:wp="http://schemas.openxmlformats.org/drawingml/2006/wordprocessingDrawing" xmlns:w10="urn:schemas-microsoft-com:office:word" xmlns:w="http://schemas.openxmlformats.org/wordprocessingml/2006/main" xmlns:w14="http://schemas.microsoft.com/office/word/2010/wordml" xmlns:w15="http://schemas.microsoft.com/office/word/2012/wordml" xmlns:w16cex="http://schemas.microsoft.com/office/word/2018/wordml/cex" xmlns:w16cid="http://schemas.microsoft.com/office/word/2016/wordml/cid" xmlns:w16="http://schemas.microsoft.com/office/word/2018/wordml" xmlns:w16du="http://schemas.microsoft.com/office/word/2023/wordml/word16du" xmlns:w16sdtdh="http://schemas.microsoft.com/office/word/2020/wordml/sdtdatahash" xmlns:w16se="http://schemas.microsoft.com/office/word/2015/wordml/symex" xmlns:wpg="http://schemas.microsoft.com/office/word/2010/wordprocessingGroup" xmlns:wpi="http://schemas.microsoft.com/office/word/2010/wordprocessingInk" xmlns:wne="http://schemas.microsoft.com/office/word/2006/wordml" xmlns:wps="http://schemas.microsoft.com/office/word/2010/wordprocessingShape" mc:Ignorable="w14 w15 w16se w16cid w16 w16cex w16sdtdh w16du wp14">
   <w:abstractNum w:abstractNumId="0" w15:restartNumberingAfterBreak="0">
     <w:nsid w:val="290E3C93"/>
     <w:multiLevelType w:val="multilevel"/>
@@ -4496,14 +4558,14 @@
       </w:rPr>
     </w:lvl>
   </w:abstractNum>
-  <w:num w:numId="1">
+  <w:num w:numId="1" w16cid:durableId="1568493029">
     <w:abstractNumId w:val="0"/>
   </w:num>
 </w:numbering>
 </file>
 
 <file path=word/styles.xml><?xml version="1.0" encoding="utf-8"?>
-<w:styles xmlns:mc="http://schemas.openxmlformats.org/markup-compatibility/2006" xmlns:r="http://schemas.openxmlformats.org/officeDocument/2006/relationships" xmlns:w="http://schemas.openxmlformats.org/wordprocessingml/2006/main" xmlns:w14="http://schemas.microsoft.com/office/word/2010/wordml" xmlns:w15="http://schemas.microsoft.com/office/word/2012/wordml" xmlns:w16cid="http://schemas.microsoft.com/office/word/2016/wordml/cid" xmlns:w16se="http://schemas.microsoft.com/office/word/2015/wordml/symex" mc:Ignorable="w14 w15 w16se w16cid">
+<w:styles xmlns:mc="http://schemas.openxmlformats.org/markup-compatibility/2006" xmlns:r="http://schemas.openxmlformats.org/officeDocument/2006/relationships" xmlns:w="http://schemas.openxmlformats.org/wordprocessingml/2006/main" xmlns:w14="http://schemas.microsoft.com/office/word/2010/wordml" xmlns:w15="http://schemas.microsoft.com/office/word/2012/wordml" xmlns:w16cex="http://schemas.microsoft.com/office/word/2018/wordml/cex" xmlns:w16cid="http://schemas.microsoft.com/office/word/2016/wordml/cid" xmlns:w16="http://schemas.microsoft.com/office/word/2018/wordml" xmlns:w16du="http://schemas.microsoft.com/office/word/2023/wordml/word16du" xmlns:w16sdtdh="http://schemas.microsoft.com/office/word/2020/wordml/sdtdatahash" xmlns:w16se="http://schemas.microsoft.com/office/word/2015/wordml/symex" mc:Ignorable="w14 w15 w16se w16cid w16 w16cex w16sdtdh w16du">
   <w:docDefaults>
     <w:rPrDefault>
       <w:rPr>

</xml_diff>

<commit_message>
Title From Design Doc
</commit_message>
<xml_diff>
--- a/Project Design Doc [WORD].docx
+++ b/Project Design Doc [WORD].docx
@@ -349,7 +349,7 @@
                       <w:i/>
                       <w:color w:val="B7B7B7"/>
                     </w:rPr>
-                    <w:t>Music Keyboard Keys</w:t>
+                    <w:t>Keyboard Keys</w:t>
                   </w:r>
                 </w:p>
               </w:tc>
@@ -590,7 +590,7 @@
                       <w:i/>
                       <w:color w:val="B7B7B7"/>
                     </w:rPr>
-                    <w:t>Keyboard/MIDI Keyboard</w:t>
+                    <w:t>Keypress</w:t>
                   </w:r>
                 </w:p>
               </w:tc>
@@ -1402,17 +1402,8 @@
                       <w:i/>
                       <w:color w:val="B7B7B7"/>
                     </w:rPr>
-                    <w:t xml:space="preserve">Glitter particle effects as note </w:t>
+                    <w:t>Glitter particle effects as note Is hit</w:t>
                   </w:r>
-                  <w:proofErr w:type="gramStart"/>
-                  <w:r>
-                    <w:rPr>
-                      <w:i/>
-                      <w:color w:val="B7B7B7"/>
-                    </w:rPr>
-                    <w:t>Is hit</w:t>
-                  </w:r>
-                  <w:proofErr w:type="gramEnd"/>
                 </w:p>
                 <w:p>
                   <w:pPr>
@@ -1974,21 +1965,12 @@
                       <w:color w:val="B7B7B7"/>
                     </w:rPr>
                   </w:pPr>
-                  <w:proofErr w:type="gramStart"/>
                   <w:r>
                     <w:rPr>
                       <w:i/>
                       <w:color w:val="B7B7B7"/>
                     </w:rPr>
-                    <w:t>Maybe guitar</w:t>
-                  </w:r>
-                  <w:proofErr w:type="gramEnd"/>
-                  <w:r>
-                    <w:rPr>
-                      <w:i/>
-                      <w:color w:val="B7B7B7"/>
-                    </w:rPr>
-                    <w:t xml:space="preserve"> hero style powerup</w:t>
+                    <w:t>Maybe guitar hero style powerup</w:t>
                   </w:r>
                 </w:p>
               </w:tc>
@@ -2348,23 +2330,7 @@
                       <w:i/>
                       <w:color w:val="B7B7B7"/>
                     </w:rPr>
-                    <w:t xml:space="preserve">Notes </w:t>
-                  </w:r>
-                  <w:proofErr w:type="gramStart"/>
-                  <w:r>
-                    <w:rPr>
-                      <w:i/>
-                      <w:color w:val="B7B7B7"/>
-                    </w:rPr>
-                    <w:t>are hit</w:t>
-                  </w:r>
-                  <w:proofErr w:type="gramEnd"/>
-                  <w:r>
-                    <w:rPr>
-                      <w:i/>
-                      <w:color w:val="B7B7B7"/>
-                    </w:rPr>
-                    <w:t xml:space="preserve"> successfully</w:t>
+                    <w:t>Notes are hit successfully</w:t>
                   </w:r>
                 </w:p>
               </w:tc>
@@ -3225,21 +3191,12 @@
                       <w:color w:val="B7B7B7"/>
                     </w:rPr>
                   </w:pPr>
-                  <w:proofErr w:type="gramStart"/>
                   <w:r>
                     <w:rPr>
                       <w:i/>
                       <w:color w:val="B7B7B7"/>
                     </w:rPr>
-                    <w:t>Loads</w:t>
-                  </w:r>
-                  <w:proofErr w:type="gramEnd"/>
-                  <w:r>
-                    <w:rPr>
-                      <w:i/>
-                      <w:color w:val="B7B7B7"/>
-                    </w:rPr>
-                    <w:t xml:space="preserve"> MIDI files and drops notes</w:t>
+                    <w:t>Loads MIDI files and drops notes</w:t>
                   </w:r>
                 </w:p>
               </w:tc>
@@ -3325,7 +3282,7 @@
                       <w:i/>
                       <w:color w:val="B7B7B7"/>
                     </w:rPr>
-                    <w:t>mm/dd</w:t>
+                    <w:t>10/27</w:t>
                   </w:r>
                 </w:p>
               </w:tc>
@@ -3541,7 +3498,7 @@
                       <w:i/>
                       <w:color w:val="B7B7B7"/>
                     </w:rPr>
-                    <w:t>10/27</w:t>
+                    <w:t>11/3</w:t>
                   </w:r>
                 </w:p>
               </w:tc>
@@ -3750,7 +3707,7 @@
                       <w:i/>
                       <w:color w:val="B7B7B7"/>
                     </w:rPr>
-                    <w:t>11/3</w:t>
+                    <w:t>11/10</w:t>
                   </w:r>
                 </w:p>
               </w:tc>
@@ -3959,7 +3916,7 @@
                       <w:i/>
                       <w:color w:val="B7B7B7"/>
                     </w:rPr>
-                    <w:t>11/10</w:t>
+                    <w:t>11/17</w:t>
                   </w:r>
                 </w:p>
               </w:tc>
@@ -4104,23 +4061,7 @@
                       <w:i/>
                       <w:color w:val="B7B7B7"/>
                     </w:rPr>
-                    <w:t xml:space="preserve">Background effects </w:t>
-                  </w:r>
-                  <w:proofErr w:type="gramStart"/>
-                  <w:r>
-                    <w:rPr>
-                      <w:i/>
-                      <w:color w:val="B7B7B7"/>
-                    </w:rPr>
-                    <w:t>synched</w:t>
-                  </w:r>
-                  <w:proofErr w:type="gramEnd"/>
-                  <w:r>
-                    <w:rPr>
-                      <w:i/>
-                      <w:color w:val="B7B7B7"/>
-                    </w:rPr>
-                    <w:t xml:space="preserve"> to music</w:t>
+                    <w:t>Background effects synched to music</w:t>
                   </w:r>
                 </w:p>
                 <w:p>
@@ -4142,23 +4083,7 @@
                       <w:i/>
                       <w:color w:val="B7B7B7"/>
                     </w:rPr>
-                    <w:t xml:space="preserve">MIDI file note transformation </w:t>
-                  </w:r>
-                  <w:proofErr w:type="gramStart"/>
-                  <w:r>
-                    <w:rPr>
-                      <w:i/>
-                      <w:color w:val="B7B7B7"/>
-                    </w:rPr>
-                    <w:t>to</w:t>
-                  </w:r>
-                  <w:proofErr w:type="gramEnd"/>
-                  <w:r>
-                    <w:rPr>
-                      <w:i/>
-                      <w:color w:val="B7B7B7"/>
-                    </w:rPr>
-                    <w:t xml:space="preserve"> single octave chromatic</w:t>
+                    <w:t>MIDI file note transformation to single octave chromatic</w:t>
                   </w:r>
                 </w:p>
               </w:tc>
@@ -4244,7 +4169,7 @@
                       <w:i/>
                       <w:color w:val="B7B7B7"/>
                     </w:rPr>
-                    <w:t>11/17</w:t>
+                    <w:t>12/1</w:t>
                   </w:r>
                 </w:p>
               </w:tc>

</xml_diff>